<commit_message>
Complete Progress report 1 for project 2.
</commit_message>
<xml_diff>
--- a/Report/Progress1_2/CE-01 Progress Report 2565 v0.1.docx
+++ b/Report/Progress1_2/CE-01 Progress Report 2565 v0.1.docx
@@ -263,12 +263,16 @@
         <w:t xml:space="preserve"> </w:t>
       </w:r>
       <w:r>
-        <w:t>Analytics and Prediction System for CE Curriculum administrators</w:t>
+        <w:t>Curriculum Output Prediction From Student Academic Data</w:t>
       </w:r>
     </w:p>
     <w:p>
       <w:pPr>
-        <w:pStyle w:val="Heading2"/>
+        <w:pStyle w:val="ListParagraph"/>
+        <w:numPr>
+          <w:ilvl w:val="0"/>
+          <w:numId w:val="1"/>
+        </w:numPr>
       </w:pPr>
       <w:r>
         <w:rPr>
@@ -782,7 +786,6 @@
           <w:numId w:val="7"/>
         </w:numPr>
         <w:rPr>
-          <w:rFonts w:hint="cs"/>
           <w:cs/>
         </w:rPr>
       </w:pPr>
@@ -856,8 +859,17 @@
           <w:b/>
           <w:bCs/>
         </w:rPr>
-        <w:t>remaining 15 Hr</w:t>
-      </w:r>
+        <w:t xml:space="preserve">remaining 15 </w:t>
+      </w:r>
+      <w:proofErr w:type="spellStart"/>
+      <w:r>
+        <w:rPr>
+          <w:b/>
+          <w:bCs/>
+        </w:rPr>
+        <w:t>Hr</w:t>
+      </w:r>
+      <w:proofErr w:type="spellEnd"/>
       <w:r>
         <w:rPr>
           <w:b/>
@@ -1060,8 +1072,17 @@
           <w:b/>
           <w:bCs/>
         </w:rPr>
-        <w:t>remaining 0 Hr</w:t>
-      </w:r>
+        <w:t xml:space="preserve">remaining 0 </w:t>
+      </w:r>
+      <w:proofErr w:type="spellStart"/>
+      <w:r>
+        <w:rPr>
+          <w:b/>
+          <w:bCs/>
+        </w:rPr>
+        <w:t>Hr</w:t>
+      </w:r>
+      <w:proofErr w:type="spellEnd"/>
       <w:r>
         <w:rPr>
           <w:b/>
@@ -1289,14 +1310,29 @@
           <w:b/>
           <w:bCs/>
         </w:rPr>
-        <w:t xml:space="preserve"> Hr)  </w:t>
+        <w:t xml:space="preserve"> </w:t>
+      </w:r>
+      <w:proofErr w:type="spellStart"/>
+      <w:r>
+        <w:rPr>
+          <w:b/>
+          <w:bCs/>
+        </w:rPr>
+        <w:t>Hr</w:t>
+      </w:r>
+      <w:proofErr w:type="spellEnd"/>
+      <w:r>
+        <w:rPr>
+          <w:b/>
+          <w:bCs/>
+        </w:rPr>
+        <w:t xml:space="preserve">)  </w:t>
       </w:r>
     </w:p>
     <w:p>
       <w:pPr>
         <w:ind w:left="720"/>
         <w:rPr>
-          <w:rFonts w:hint="cs"/>
           <w:cs/>
         </w:rPr>
       </w:pPr>
@@ -1361,8 +1397,13 @@
         </w:rPr>
         <w:t xml:space="preserve">หรือ </w:t>
       </w:r>
-      <w:r>
-        <w:t xml:space="preserve">FrontEnd UX/UI </w:t>
+      <w:proofErr w:type="spellStart"/>
+      <w:r>
+        <w:t>FrontEnd</w:t>
+      </w:r>
+      <w:proofErr w:type="spellEnd"/>
+      <w:r>
+        <w:t xml:space="preserve"> UX/UI </w:t>
       </w:r>
       <w:r>
         <w:rPr>
@@ -4045,6 +4086,7 @@
     <w:rsid w:val="005F1EAB"/>
     <w:rsid w:val="00612D33"/>
     <w:rsid w:val="006337B7"/>
+    <w:rsid w:val="006A1E9E"/>
     <w:rsid w:val="00714C7A"/>
     <w:rsid w:val="009633F9"/>
     <w:rsid w:val="00A02D27"/>
@@ -4851,12 +4893,14 @@
 </file>
 
 <file path=customXml/item1.xml><?xml version="1.0" encoding="utf-8"?>
-<?mso-contentType ?>
-<FormTemplates xmlns="http://schemas.microsoft.com/sharepoint/v3/contenttype/forms">
-  <Display>DocumentLibraryForm</Display>
-  <Edit>DocumentLibraryForm</Edit>
-  <New>DocumentLibraryForm</New>
-</FormTemplates>
+<p:properties xmlns:p="http://schemas.microsoft.com/office/2006/metadata/properties" xmlns:xsi="http://www.w3.org/2001/XMLSchema-instance" xmlns:pc="http://schemas.microsoft.com/office/infopath/2007/PartnerControls">
+  <documentManagement>
+    <TaxCatchAll xmlns="7cc98989-72c3-446c-ae77-edbe8b0d3d4f" xsi:nil="true"/>
+    <lcf76f155ced4ddcb4097134ff3c332f xmlns="68b1a8ec-1e8e-42ad-b7ec-0f1faacbbc5d">
+      <Terms xmlns="http://schemas.microsoft.com/office/infopath/2007/PartnerControls"/>
+    </lcf76f155ced4ddcb4097134ff3c332f>
+  </documentManagement>
+</p:properties>
 </file>
 
 <file path=customXml/item2.xml><?xml version="1.0" encoding="utf-8"?>
@@ -5051,20 +5095,21 @@
 </file>
 
 <file path=customXml/item3.xml><?xml version="1.0" encoding="utf-8"?>
-<p:properties xmlns:p="http://schemas.microsoft.com/office/2006/metadata/properties" xmlns:xsi="http://www.w3.org/2001/XMLSchema-instance" xmlns:pc="http://schemas.microsoft.com/office/infopath/2007/PartnerControls">
-  <documentManagement>
-    <TaxCatchAll xmlns="7cc98989-72c3-446c-ae77-edbe8b0d3d4f" xsi:nil="true"/>
-    <lcf76f155ced4ddcb4097134ff3c332f xmlns="68b1a8ec-1e8e-42ad-b7ec-0f1faacbbc5d">
-      <Terms xmlns="http://schemas.microsoft.com/office/infopath/2007/PartnerControls"/>
-    </lcf76f155ced4ddcb4097134ff3c332f>
-  </documentManagement>
-</p:properties>
+<?mso-contentType ?>
+<FormTemplates xmlns="http://schemas.microsoft.com/sharepoint/v3/contenttype/forms">
+  <Display>DocumentLibraryForm</Display>
+  <Edit>DocumentLibraryForm</Edit>
+  <New>DocumentLibraryForm</New>
+</FormTemplates>
 </file>
 
 <file path=customXml/itemProps1.xml><?xml version="1.0" encoding="utf-8"?>
-<ds:datastoreItem xmlns:ds="http://schemas.openxmlformats.org/officeDocument/2006/customXml" ds:itemID="{EE20C0BC-7DE5-4F7A-8B77-34EDCADDBDDF}">
+<ds:datastoreItem xmlns:ds="http://schemas.openxmlformats.org/officeDocument/2006/customXml" ds:itemID="{CF6C7B6E-D565-4068-8C0D-6DB1020E83D5}">
   <ds:schemaRefs>
-    <ds:schemaRef ds:uri="http://schemas.microsoft.com/sharepoint/v3/contenttype/forms"/>
+    <ds:schemaRef ds:uri="http://schemas.microsoft.com/office/2006/metadata/properties"/>
+    <ds:schemaRef ds:uri="http://schemas.microsoft.com/office/infopath/2007/PartnerControls"/>
+    <ds:schemaRef ds:uri="7cc98989-72c3-446c-ae77-edbe8b0d3d4f"/>
+    <ds:schemaRef ds:uri="68b1a8ec-1e8e-42ad-b7ec-0f1faacbbc5d"/>
   </ds:schemaRefs>
 </ds:datastoreItem>
 </file>
@@ -5089,12 +5134,9 @@
 </file>
 
 <file path=customXml/itemProps3.xml><?xml version="1.0" encoding="utf-8"?>
-<ds:datastoreItem xmlns:ds="http://schemas.openxmlformats.org/officeDocument/2006/customXml" ds:itemID="{CF6C7B6E-D565-4068-8C0D-6DB1020E83D5}">
+<ds:datastoreItem xmlns:ds="http://schemas.openxmlformats.org/officeDocument/2006/customXml" ds:itemID="{EE20C0BC-7DE5-4F7A-8B77-34EDCADDBDDF}">
   <ds:schemaRefs>
-    <ds:schemaRef ds:uri="http://schemas.microsoft.com/office/2006/metadata/properties"/>
-    <ds:schemaRef ds:uri="http://schemas.microsoft.com/office/infopath/2007/PartnerControls"/>
-    <ds:schemaRef ds:uri="7cc98989-72c3-446c-ae77-edbe8b0d3d4f"/>
-    <ds:schemaRef ds:uri="68b1a8ec-1e8e-42ad-b7ec-0f1faacbbc5d"/>
+    <ds:schemaRef ds:uri="http://schemas.microsoft.com/sharepoint/v3/contenttype/forms"/>
   </ds:schemaRefs>
 </ds:datastoreItem>
 </file>
</xml_diff>